<commit_message>
Updated list of papers
</commit_message>
<xml_diff>
--- a/Notes/List of papers.docx
+++ b/Notes/List of papers.docx
@@ -377,30 +377,34 @@
         <w:lastRenderedPageBreak/>
         <w:t>https://books.google.co.uk/books?hl=en&amp;lr=&amp;id=KGIbfiiP1i4C&amp;oi=fnd&amp;pg=PR5&amp;dq=python+natural+language+processing&amp;ots=Y3CfE8OCJ2&amp;sig=XoZXmHQujZIWn4np9pdzIf6WT8o#v=onepage&amp;q&amp;f=true</w:t>
       </w:r>
+    </w:p>
+    <w:p/>
+    <w:p>
+      <w:r>
+        <w:t xml:space="preserve">Web </w:t>
+      </w:r>
+      <w:proofErr w:type="spellStart"/>
+      <w:r>
+        <w:t>spidering</w:t>
+      </w:r>
+      <w:proofErr w:type="spellEnd"/>
+      <w:r>
+        <w:t>:</w:t>
+      </w:r>
+    </w:p>
+    <w:p/>
+    <w:p>
+      <w:r>
+        <w:t>Arguments:</w:t>
+      </w:r>
+    </w:p>
+    <w:p>
+      <w:r>
+        <w:t>https://methods-sagepub-com.ezproxy.napier.ac.uk/Reference/the-sage-encyclopedia-of-communication-research-methods/i1874.xml</w:t>
+      </w:r>
       <w:bookmarkStart w:id="0" w:name="_GoBack"/>
       <w:bookmarkEnd w:id="0"/>
     </w:p>
-    <w:p/>
-    <w:p>
-      <w:r>
-        <w:t xml:space="preserve">Web </w:t>
-      </w:r>
-      <w:proofErr w:type="spellStart"/>
-      <w:r>
-        <w:t>spidering</w:t>
-      </w:r>
-      <w:proofErr w:type="spellEnd"/>
-      <w:r>
-        <w:t>:</w:t>
-      </w:r>
-    </w:p>
-    <w:p/>
-    <w:p>
-      <w:r>
-        <w:t>Arguments:</w:t>
-      </w:r>
-    </w:p>
-    <w:p/>
     <w:sectPr>
       <w:pgSz w:w="11906" w:h="16838"/>
       <w:pgMar w:top="1440" w:right="1440" w:bottom="1440" w:left="1440" w:header="708" w:footer="708" w:gutter="0"/>

</xml_diff>